<commit_message>
Export INSTRUÇÕES to PDF
Export INSTRUÇÕES to PDF
</commit_message>
<xml_diff>
--- a/INSTRUÇÕES.docx
+++ b/INSTRUÇÕES.docx
@@ -35,6 +35,7 @@
     </w:p>
     <w:p>
       <w:pPr>
+        <w:jc w:val="both"/>
         <w:rPr>
           <w:b/>
           <w:sz w:val="24"/>
@@ -50,6 +51,7 @@
     </w:p>
     <w:p>
       <w:pPr>
+        <w:jc w:val="both"/>
         <w:rPr>
           <w:sz w:val="24"/>
         </w:rPr>
@@ -109,6 +111,7 @@
     </w:p>
     <w:p>
       <w:pPr>
+        <w:jc w:val="both"/>
         <w:rPr>
           <w:b/>
           <w:sz w:val="24"/>
@@ -124,6 +127,12 @@
     </w:p>
     <w:p>
       <w:pPr>
+        <w:pStyle w:val="PargrafodaLista"/>
+        <w:numPr>
+          <w:ilvl w:val="0"/>
+          <w:numId w:val="1"/>
+        </w:numPr>
+        <w:jc w:val="both"/>
         <w:rPr>
           <w:sz w:val="24"/>
         </w:rPr>
@@ -154,13 +163,7 @@
         <w:rPr>
           <w:sz w:val="24"/>
         </w:rPr>
-        <w:t xml:space="preserve"> no caminho </w:t>
-      </w:r>
-      <w:r>
-        <w:rPr>
-          <w:sz w:val="24"/>
-        </w:rPr>
-        <w:t>\</w:t>
+        <w:t xml:space="preserve"> no caminho \</w:t>
       </w:r>
       <w:proofErr w:type="spellStart"/>
       <w:r>
@@ -207,199 +210,6 @@
             <wp:extent cx="2914650" cy="1304925"/>
             <wp:effectExtent l="0" t="0" r="0" b="9525"/>
             <wp:docPr id="1" name="Imagem 1"/>
-            <wp:cNvGraphicFramePr>
-              <a:graphicFrameLocks xmlns:a="http://schemas.openxmlformats.org/drawingml/2006/main" noChangeAspect="1"/>
-            </wp:cNvGraphicFramePr>
-            <a:graphic xmlns:a="http://schemas.openxmlformats.org/drawingml/2006/main">
-              <a:graphicData uri="http://schemas.openxmlformats.org/drawingml/2006/picture">
-                <pic:pic xmlns:pic="http://schemas.openxmlformats.org/drawingml/2006/picture">
-                  <pic:nvPicPr>
-                    <pic:cNvPr id="1" name=""/>
-                    <pic:cNvPicPr/>
-                  </pic:nvPicPr>
-                  <pic:blipFill>
-                    <a:blip r:embed="rId4"/>
-                    <a:stretch>
-                      <a:fillRect/>
-                    </a:stretch>
-                  </pic:blipFill>
-                  <pic:spPr>
-                    <a:xfrm>
-                      <a:off x="0" y="0"/>
-                      <a:ext cx="2914650" cy="1304925"/>
-                    </a:xfrm>
-                    <a:prstGeom prst="rect">
-                      <a:avLst/>
-                    </a:prstGeom>
-                  </pic:spPr>
-                </pic:pic>
-              </a:graphicData>
-            </a:graphic>
-          </wp:inline>
-        </w:drawing>
-      </w:r>
-    </w:p>
-    <w:p>
-      <w:pPr>
-        <w:rPr>
-          <w:sz w:val="24"/>
-        </w:rPr>
-      </w:pPr>
-      <w:r>
-        <w:rPr>
-          <w:sz w:val="24"/>
-        </w:rPr>
-        <w:t xml:space="preserve">Importar para seu Gerenciador de Banco de Dados os arquivos contidos no caminho </w:t>
-      </w:r>
-      <w:r>
-        <w:rPr>
-          <w:sz w:val="24"/>
-        </w:rPr>
-        <w:t>\</w:t>
-      </w:r>
-      <w:proofErr w:type="spellStart"/>
-      <w:r>
-        <w:rPr>
-          <w:sz w:val="24"/>
-        </w:rPr>
-        <w:t>fullstacktest</w:t>
-      </w:r>
-      <w:proofErr w:type="spellEnd"/>
-      <w:r>
-        <w:rPr>
-          <w:sz w:val="24"/>
-        </w:rPr>
-        <w:t>\SQL</w:t>
-      </w:r>
-      <w:r>
-        <w:rPr>
-          <w:sz w:val="24"/>
-        </w:rPr>
-        <w:t xml:space="preserve"> ou criar </w:t>
-      </w:r>
-      <w:proofErr w:type="spellStart"/>
-      <w:r>
-        <w:rPr>
-          <w:i/>
-          <w:sz w:val="24"/>
-        </w:rPr>
-        <w:t>Sche</w:t>
-      </w:r>
-      <w:r>
-        <w:rPr>
-          <w:i/>
-          <w:sz w:val="24"/>
-        </w:rPr>
-        <w:t>ma</w:t>
-      </w:r>
-      <w:proofErr w:type="spellEnd"/>
-      <w:r>
-        <w:rPr>
-          <w:sz w:val="24"/>
-        </w:rPr>
-        <w:t xml:space="preserve"> com nome de </w:t>
-      </w:r>
-      <w:proofErr w:type="spellStart"/>
-      <w:r>
-        <w:rPr>
-          <w:sz w:val="24"/>
-        </w:rPr>
-        <w:t>fullstack-test</w:t>
-      </w:r>
-      <w:proofErr w:type="spellEnd"/>
-      <w:r>
-        <w:rPr>
-          <w:sz w:val="24"/>
-        </w:rPr>
-        <w:t xml:space="preserve"> e rodar comando </w:t>
-      </w:r>
-      <w:proofErr w:type="spellStart"/>
-      <w:r>
-        <w:rPr>
-          <w:sz w:val="24"/>
-        </w:rPr>
-        <w:t>php</w:t>
-      </w:r>
-      <w:proofErr w:type="spellEnd"/>
-      <w:r>
-        <w:rPr>
-          <w:sz w:val="24"/>
-        </w:rPr>
-        <w:t xml:space="preserve"> </w:t>
-      </w:r>
-      <w:proofErr w:type="spellStart"/>
-      <w:r>
-        <w:rPr>
-          <w:sz w:val="24"/>
-        </w:rPr>
-        <w:t>artisan</w:t>
-      </w:r>
-      <w:proofErr w:type="spellEnd"/>
-      <w:r>
-        <w:rPr>
-          <w:sz w:val="24"/>
-        </w:rPr>
-        <w:t xml:space="preserve"> </w:t>
-      </w:r>
-      <w:proofErr w:type="spellStart"/>
-      <w:proofErr w:type="gramStart"/>
-      <w:r>
-        <w:rPr>
-          <w:sz w:val="24"/>
-        </w:rPr>
-        <w:t>migrate:refresh</w:t>
-      </w:r>
-      <w:proofErr w:type="spellEnd"/>
-      <w:proofErr w:type="gramEnd"/>
-      <w:r>
-        <w:rPr>
-          <w:sz w:val="24"/>
-        </w:rPr>
-        <w:t xml:space="preserve"> </w:t>
-      </w:r>
-      <w:r>
-        <w:rPr>
-          <w:sz w:val="24"/>
-        </w:rPr>
-        <w:t>–</w:t>
-      </w:r>
-      <w:r>
-        <w:rPr>
-          <w:sz w:val="24"/>
-        </w:rPr>
-        <w:t>-</w:t>
-      </w:r>
-      <w:proofErr w:type="spellStart"/>
-      <w:r>
-        <w:rPr>
-          <w:sz w:val="24"/>
-        </w:rPr>
-        <w:t>seed</w:t>
-      </w:r>
-      <w:proofErr w:type="spellEnd"/>
-      <w:r>
-        <w:rPr>
-          <w:sz w:val="24"/>
-        </w:rPr>
-        <w:t>.</w:t>
-      </w:r>
-    </w:p>
-    <w:p>
-      <w:pPr>
-        <w:jc w:val="center"/>
-        <w:rPr>
-          <w:sz w:val="24"/>
-        </w:rPr>
-      </w:pPr>
-      <w:r>
-        <w:rPr>
-          <w:noProof/>
-        </w:rPr>
-        <w:drawing>
-          <wp:inline distT="0" distB="0" distL="0" distR="0" wp14:anchorId="134F482E" wp14:editId="12E0D4A0">
-            <wp:extent cx="1573480" cy="1682590"/>
-            <wp:effectExtent l="0" t="0" r="8255" b="0"/>
-            <wp:docPr id="2" name="Imagem 2"/>
             <wp:cNvGraphicFramePr>
               <a:graphicFrameLocks xmlns:a="http://schemas.openxmlformats.org/drawingml/2006/main" noChangeAspect="1"/>
             </wp:cNvGraphicFramePr>
@@ -419,7 +229,7 @@
                   <pic:spPr>
                     <a:xfrm>
                       <a:off x="0" y="0"/>
-                      <a:ext cx="1591354" cy="1701703"/>
+                      <a:ext cx="2914650" cy="1304925"/>
                     </a:xfrm>
                     <a:prstGeom prst="rect">
                       <a:avLst/>
@@ -434,46 +244,134 @@
     </w:p>
     <w:p>
       <w:pPr>
-        <w:rPr>
-          <w:sz w:val="24"/>
-        </w:rPr>
-      </w:pPr>
-      <w:r>
-        <w:rPr>
-          <w:sz w:val="24"/>
-        </w:rPr>
-        <w:t xml:space="preserve">Abrir Google Chrome pelo executar usando comando: </w:t>
-      </w:r>
-    </w:p>
-    <w:p>
-      <w:pPr>
-        <w:rPr>
-          <w:sz w:val="24"/>
-          <w:lang w:val="en-US"/>
-        </w:rPr>
-      </w:pPr>
-      <w:r>
-        <w:rPr>
-          <w:sz w:val="24"/>
-          <w:lang w:val="en-US"/>
-        </w:rPr>
-        <w:t>chrome.exe --user-data-</w:t>
-      </w:r>
-      <w:proofErr w:type="spellStart"/>
-      <w:r>
-        <w:rPr>
-          <w:sz w:val="24"/>
-          <w:lang w:val="en-US"/>
-        </w:rPr>
-        <w:t>dir</w:t>
-      </w:r>
-      <w:proofErr w:type="spellEnd"/>
-      <w:r>
-        <w:rPr>
-          <w:sz w:val="24"/>
-          <w:lang w:val="en-US"/>
-        </w:rPr>
-        <w:t>="C:/Chrome dev session" --disable-web-security</w:t>
+        <w:pStyle w:val="PargrafodaLista"/>
+        <w:numPr>
+          <w:ilvl w:val="0"/>
+          <w:numId w:val="1"/>
+        </w:numPr>
+        <w:jc w:val="both"/>
+        <w:rPr>
+          <w:sz w:val="24"/>
+        </w:rPr>
+      </w:pPr>
+      <w:r>
+        <w:rPr>
+          <w:sz w:val="24"/>
+        </w:rPr>
+        <w:t>Importar para seu Gerenciador de Banco de Dados os arquivos contidos no caminho \</w:t>
+      </w:r>
+      <w:proofErr w:type="spellStart"/>
+      <w:r>
+        <w:rPr>
+          <w:sz w:val="24"/>
+        </w:rPr>
+        <w:t>fullstacktest</w:t>
+      </w:r>
+      <w:proofErr w:type="spellEnd"/>
+      <w:r>
+        <w:rPr>
+          <w:sz w:val="24"/>
+        </w:rPr>
+        <w:t xml:space="preserve">\SQL ou criar </w:t>
+      </w:r>
+      <w:proofErr w:type="spellStart"/>
+      <w:r>
+        <w:rPr>
+          <w:i/>
+          <w:sz w:val="24"/>
+        </w:rPr>
+        <w:t>Schema</w:t>
+      </w:r>
+      <w:proofErr w:type="spellEnd"/>
+      <w:r>
+        <w:rPr>
+          <w:sz w:val="24"/>
+        </w:rPr>
+        <w:t xml:space="preserve"> com nome de </w:t>
+      </w:r>
+      <w:proofErr w:type="spellStart"/>
+      <w:r>
+        <w:rPr>
+          <w:sz w:val="24"/>
+        </w:rPr>
+        <w:t>fullstack-test</w:t>
+      </w:r>
+      <w:proofErr w:type="spellEnd"/>
+      <w:r>
+        <w:rPr>
+          <w:sz w:val="24"/>
+        </w:rPr>
+        <w:t xml:space="preserve"> e rodar comando </w:t>
+      </w:r>
+      <w:proofErr w:type="spellStart"/>
+      <w:r>
+        <w:rPr>
+          <w:sz w:val="24"/>
+        </w:rPr>
+        <w:t>php</w:t>
+      </w:r>
+      <w:proofErr w:type="spellEnd"/>
+      <w:r>
+        <w:rPr>
+          <w:sz w:val="24"/>
+        </w:rPr>
+        <w:t xml:space="preserve"> </w:t>
+      </w:r>
+      <w:proofErr w:type="spellStart"/>
+      <w:r>
+        <w:rPr>
+          <w:sz w:val="24"/>
+        </w:rPr>
+        <w:t>artisan</w:t>
+      </w:r>
+      <w:proofErr w:type="spellEnd"/>
+      <w:r>
+        <w:rPr>
+          <w:sz w:val="24"/>
+        </w:rPr>
+        <w:t xml:space="preserve"> </w:t>
+      </w:r>
+      <w:proofErr w:type="spellStart"/>
+      <w:proofErr w:type="gramStart"/>
+      <w:r>
+        <w:rPr>
+          <w:sz w:val="24"/>
+        </w:rPr>
+        <w:t>migrate:refresh</w:t>
+      </w:r>
+      <w:proofErr w:type="spellEnd"/>
+      <w:proofErr w:type="gramEnd"/>
+      <w:r>
+        <w:rPr>
+          <w:sz w:val="24"/>
+        </w:rPr>
+        <w:t xml:space="preserve"> </w:t>
+      </w:r>
+      <w:r>
+        <w:rPr>
+          <w:sz w:val="24"/>
+        </w:rPr>
+        <w:t>–</w:t>
+      </w:r>
+      <w:r>
+        <w:rPr>
+          <w:sz w:val="24"/>
+        </w:rPr>
+        <w:t>-</w:t>
+      </w:r>
+      <w:proofErr w:type="spellStart"/>
+      <w:r>
+        <w:rPr>
+          <w:sz w:val="24"/>
+        </w:rPr>
+        <w:t>seed</w:t>
+      </w:r>
+      <w:proofErr w:type="spellEnd"/>
+      <w:r>
+        <w:rPr>
+          <w:sz w:val="24"/>
+        </w:rPr>
+        <w:t>.</w:t>
       </w:r>
     </w:p>
     <w:p>
@@ -481,7 +379,6 @@
         <w:jc w:val="center"/>
         <w:rPr>
           <w:sz w:val="24"/>
-          <w:lang w:val="en-US"/>
         </w:rPr>
       </w:pPr>
       <w:r>
@@ -489,10 +386,10 @@
           <w:noProof/>
         </w:rPr>
         <w:drawing>
-          <wp:inline distT="0" distB="0" distL="0" distR="0" wp14:anchorId="5E97BEB9" wp14:editId="70FB3073">
-            <wp:extent cx="2357251" cy="1244105"/>
-            <wp:effectExtent l="0" t="0" r="5080" b="0"/>
-            <wp:docPr id="3" name="Imagem 3"/>
+          <wp:inline distT="0" distB="0" distL="0" distR="0" wp14:anchorId="134F482E" wp14:editId="12E0D4A0">
+            <wp:extent cx="1573480" cy="1682590"/>
+            <wp:effectExtent l="0" t="0" r="8255" b="0"/>
+            <wp:docPr id="2" name="Imagem 2"/>
             <wp:cNvGraphicFramePr>
               <a:graphicFrameLocks xmlns:a="http://schemas.openxmlformats.org/drawingml/2006/main" noChangeAspect="1"/>
             </wp:cNvGraphicFramePr>
@@ -512,7 +409,7 @@
                   <pic:spPr>
                     <a:xfrm>
                       <a:off x="0" y="0"/>
-                      <a:ext cx="2384097" cy="1258274"/>
+                      <a:ext cx="1591354" cy="1701703"/>
                     </a:xfrm>
                     <a:prstGeom prst="rect">
                       <a:avLst/>
@@ -527,81 +424,73 @@
     </w:p>
     <w:p>
       <w:pPr>
+        <w:pStyle w:val="PargrafodaLista"/>
+        <w:numPr>
+          <w:ilvl w:val="0"/>
+          <w:numId w:val="1"/>
+        </w:numPr>
+        <w:jc w:val="both"/>
+        <w:rPr>
+          <w:sz w:val="24"/>
+        </w:rPr>
+      </w:pPr>
+      <w:r>
+        <w:rPr>
+          <w:sz w:val="24"/>
+        </w:rPr>
+        <w:t xml:space="preserve">Abrir Google Chrome pelo executar usando comando: </w:t>
+      </w:r>
+    </w:p>
+    <w:p>
+      <w:pPr>
+        <w:ind w:firstLine="708"/>
+        <w:jc w:val="both"/>
+        <w:rPr>
+          <w:sz w:val="24"/>
+          <w:lang w:val="en-US"/>
+        </w:rPr>
+      </w:pPr>
+      <w:r>
+        <w:rPr>
+          <w:sz w:val="24"/>
+          <w:lang w:val="en-US"/>
+        </w:rPr>
+        <w:t>chrome.exe --user-data-</w:t>
+      </w:r>
+      <w:proofErr w:type="spellStart"/>
+      <w:r>
+        <w:rPr>
+          <w:sz w:val="24"/>
+          <w:lang w:val="en-US"/>
+        </w:rPr>
+        <w:t>dir</w:t>
+      </w:r>
+      <w:proofErr w:type="spellEnd"/>
+      <w:r>
+        <w:rPr>
+          <w:sz w:val="24"/>
+          <w:lang w:val="en-US"/>
+        </w:rPr>
+        <w:t>="C:/Chrome dev session" --disable-web-security</w:t>
+      </w:r>
+    </w:p>
+    <w:p>
+      <w:pPr>
         <w:jc w:val="center"/>
         <w:rPr>
           <w:sz w:val="24"/>
           <w:lang w:val="en-US"/>
         </w:rPr>
       </w:pPr>
-    </w:p>
-    <w:p>
-      <w:pPr>
-        <w:rPr>
-          <w:sz w:val="24"/>
-        </w:rPr>
-      </w:pPr>
-    </w:p>
-    <w:p>
-      <w:pPr>
-        <w:rPr>
-          <w:sz w:val="24"/>
-        </w:rPr>
-      </w:pPr>
-      <w:r>
-        <w:rPr>
-          <w:sz w:val="24"/>
-        </w:rPr>
-        <w:lastRenderedPageBreak/>
-        <w:t>Entre nas pastas API RESTFUL, CLIENT CONSUMIR POSTS</w:t>
-      </w:r>
-      <w:r>
-        <w:rPr>
-          <w:sz w:val="24"/>
-        </w:rPr>
-        <w:t xml:space="preserve"> e </w:t>
-      </w:r>
-      <w:r>
-        <w:rPr>
-          <w:sz w:val="24"/>
-        </w:rPr>
-        <w:t>GERENCIADOR DE POSTS</w:t>
-      </w:r>
-      <w:r>
-        <w:rPr>
-          <w:sz w:val="24"/>
-        </w:rPr>
-        <w:t xml:space="preserve"> executando o arquivo .</w:t>
-      </w:r>
-      <w:proofErr w:type="spellStart"/>
-      <w:r>
-        <w:rPr>
-          <w:sz w:val="24"/>
-        </w:rPr>
-        <w:t>bat</w:t>
-      </w:r>
-      <w:proofErr w:type="spellEnd"/>
-      <w:r>
-        <w:rPr>
-          <w:sz w:val="24"/>
-        </w:rPr>
-        <w:t xml:space="preserve"> de cada pasta.</w:t>
-      </w:r>
-    </w:p>
-    <w:p>
-      <w:pPr>
-        <w:rPr>
-          <w:sz w:val="24"/>
-        </w:rPr>
-      </w:pPr>
       <w:r>
         <w:rPr>
           <w:noProof/>
         </w:rPr>
         <w:drawing>
-          <wp:inline distT="0" distB="0" distL="0" distR="0" wp14:anchorId="5B6A0C63" wp14:editId="24782B09">
-            <wp:extent cx="5400040" cy="3564890"/>
-            <wp:effectExtent l="0" t="0" r="0" b="0"/>
-            <wp:docPr id="4" name="Imagem 4"/>
+          <wp:inline distT="0" distB="0" distL="0" distR="0" wp14:anchorId="5E97BEB9" wp14:editId="70FB3073">
+            <wp:extent cx="2357251" cy="1244105"/>
+            <wp:effectExtent l="0" t="0" r="5080" b="0"/>
+            <wp:docPr id="3" name="Imagem 3"/>
             <wp:cNvGraphicFramePr>
               <a:graphicFrameLocks xmlns:a="http://schemas.openxmlformats.org/drawingml/2006/main" noChangeAspect="1"/>
             </wp:cNvGraphicFramePr>
@@ -621,6 +510,105 @@
                   <pic:spPr>
                     <a:xfrm>
                       <a:off x="0" y="0"/>
+                      <a:ext cx="2384097" cy="1258274"/>
+                    </a:xfrm>
+                    <a:prstGeom prst="rect">
+                      <a:avLst/>
+                    </a:prstGeom>
+                  </pic:spPr>
+                </pic:pic>
+              </a:graphicData>
+            </a:graphic>
+          </wp:inline>
+        </w:drawing>
+      </w:r>
+    </w:p>
+    <w:p>
+      <w:pPr>
+        <w:jc w:val="both"/>
+        <w:rPr>
+          <w:sz w:val="24"/>
+          <w:lang w:val="en-US"/>
+        </w:rPr>
+      </w:pPr>
+    </w:p>
+    <w:p>
+      <w:pPr>
+        <w:jc w:val="both"/>
+        <w:rPr>
+          <w:sz w:val="24"/>
+        </w:rPr>
+      </w:pPr>
+    </w:p>
+    <w:p>
+      <w:pPr>
+        <w:pStyle w:val="PargrafodaLista"/>
+        <w:numPr>
+          <w:ilvl w:val="0"/>
+          <w:numId w:val="1"/>
+        </w:numPr>
+        <w:jc w:val="both"/>
+        <w:rPr>
+          <w:sz w:val="24"/>
+        </w:rPr>
+      </w:pPr>
+      <w:r>
+        <w:rPr>
+          <w:sz w:val="24"/>
+        </w:rPr>
+        <w:lastRenderedPageBreak/>
+        <w:t>Entre nas pastas API RESTFUL, CLIENT CONSUMIR POSTS e GERENCIADOR DE POSTS executando o arquivo .</w:t>
+      </w:r>
+      <w:proofErr w:type="spellStart"/>
+      <w:r>
+        <w:rPr>
+          <w:sz w:val="24"/>
+        </w:rPr>
+        <w:t>bat</w:t>
+      </w:r>
+      <w:proofErr w:type="spellEnd"/>
+      <w:r>
+        <w:rPr>
+          <w:sz w:val="24"/>
+        </w:rPr>
+        <w:t xml:space="preserve"> de cada pasta.</w:t>
+      </w:r>
+    </w:p>
+    <w:p>
+      <w:pPr>
+        <w:jc w:val="both"/>
+        <w:rPr>
+          <w:sz w:val="24"/>
+        </w:rPr>
+      </w:pPr>
+      <w:r>
+        <w:rPr>
+          <w:noProof/>
+        </w:rPr>
+        <w:drawing>
+          <wp:inline distT="0" distB="0" distL="0" distR="0" wp14:anchorId="5B6A0C63" wp14:editId="24782B09">
+            <wp:extent cx="5400040" cy="3564890"/>
+            <wp:effectExtent l="0" t="0" r="0" b="0"/>
+            <wp:docPr id="4" name="Imagem 4"/>
+            <wp:cNvGraphicFramePr>
+              <a:graphicFrameLocks xmlns:a="http://schemas.openxmlformats.org/drawingml/2006/main" noChangeAspect="1"/>
+            </wp:cNvGraphicFramePr>
+            <a:graphic xmlns:a="http://schemas.openxmlformats.org/drawingml/2006/main">
+              <a:graphicData uri="http://schemas.openxmlformats.org/drawingml/2006/picture">
+                <pic:pic xmlns:pic="http://schemas.openxmlformats.org/drawingml/2006/picture">
+                  <pic:nvPicPr>
+                    <pic:cNvPr id="1" name=""/>
+                    <pic:cNvPicPr/>
+                  </pic:nvPicPr>
+                  <pic:blipFill>
+                    <a:blip r:embed="rId8"/>
+                    <a:stretch>
+                      <a:fillRect/>
+                    </a:stretch>
+                  </pic:blipFill>
+                  <pic:spPr>
+                    <a:xfrm>
+                      <a:off x="0" y="0"/>
                       <a:ext cx="5400040" cy="3564890"/>
                     </a:xfrm>
                     <a:prstGeom prst="rect">
@@ -636,13 +624,20 @@
     </w:p>
     <w:p>
       <w:pPr>
-        <w:rPr>
-          <w:sz w:val="24"/>
-        </w:rPr>
-      </w:pPr>
-    </w:p>
-    <w:p>
-      <w:pPr>
+        <w:jc w:val="both"/>
+        <w:rPr>
+          <w:sz w:val="24"/>
+        </w:rPr>
+      </w:pPr>
+    </w:p>
+    <w:p>
+      <w:pPr>
+        <w:pStyle w:val="PargrafodaLista"/>
+        <w:numPr>
+          <w:ilvl w:val="0"/>
+          <w:numId w:val="1"/>
+        </w:numPr>
+        <w:jc w:val="both"/>
         <w:rPr>
           <w:sz w:val="24"/>
         </w:rPr>
@@ -668,11 +663,13 @@
     </w:p>
     <w:p>
       <w:pPr>
-        <w:rPr>
-          <w:sz w:val="24"/>
-        </w:rPr>
-      </w:pPr>
-      <w:hyperlink r:id="rId8" w:history="1">
+        <w:ind w:firstLine="708"/>
+        <w:jc w:val="both"/>
+        <w:rPr>
+          <w:sz w:val="24"/>
+        </w:rPr>
+      </w:pPr>
+      <w:hyperlink r:id="rId9" w:history="1">
         <w:r>
           <w:rPr>
             <w:rStyle w:val="Hyperlink"/>
@@ -687,7 +684,7 @@
         </w:rPr>
         <w:t xml:space="preserve"> e </w:t>
       </w:r>
-      <w:hyperlink r:id="rId9" w:history="1">
+      <w:hyperlink r:id="rId10" w:history="1">
         <w:proofErr w:type="gramStart"/>
         <w:r>
           <w:rPr>
@@ -707,6 +704,12 @@
     </w:p>
     <w:p>
       <w:pPr>
+        <w:pStyle w:val="PargrafodaLista"/>
+        <w:numPr>
+          <w:ilvl w:val="0"/>
+          <w:numId w:val="1"/>
+        </w:numPr>
+        <w:jc w:val="both"/>
         <w:rPr>
           <w:sz w:val="24"/>
         </w:rPr>
@@ -731,7 +734,7 @@
         </w:rPr>
         <w:t xml:space="preserve"> com as credenciais: </w:t>
       </w:r>
-      <w:hyperlink r:id="rId10" w:history="1">
+      <w:hyperlink r:id="rId11" w:history="1">
         <w:r>
           <w:rPr>
             <w:rStyle w:val="Hyperlink"/>
@@ -749,6 +752,7 @@
     </w:p>
     <w:p>
       <w:pPr>
+        <w:jc w:val="both"/>
         <w:rPr>
           <w:sz w:val="24"/>
         </w:rPr>
@@ -773,7 +777,7 @@
                     <pic:cNvPicPr/>
                   </pic:nvPicPr>
                   <pic:blipFill>
-                    <a:blip r:embed="rId11"/>
+                    <a:blip r:embed="rId12"/>
                     <a:stretch>
                       <a:fillRect/>
                     </a:stretch>
@@ -796,20 +800,23 @@
     </w:p>
     <w:p>
       <w:pPr>
-        <w:rPr>
-          <w:sz w:val="24"/>
-        </w:rPr>
-      </w:pPr>
-    </w:p>
-    <w:p>
-      <w:pPr>
-        <w:rPr>
-          <w:sz w:val="24"/>
-        </w:rPr>
-      </w:pPr>
-    </w:p>
-    <w:p>
-      <w:pPr>
+        <w:jc w:val="both"/>
+        <w:rPr>
+          <w:sz w:val="24"/>
+        </w:rPr>
+      </w:pPr>
+    </w:p>
+    <w:p>
+      <w:pPr>
+        <w:jc w:val="both"/>
+        <w:rPr>
+          <w:sz w:val="24"/>
+        </w:rPr>
+      </w:pPr>
+    </w:p>
+    <w:p>
+      <w:pPr>
+        <w:jc w:val="both"/>
         <w:rPr>
           <w:b/>
           <w:sz w:val="24"/>
@@ -822,167 +829,192 @@
         </w:rPr>
         <w:t>Orientações caso as imagens não sejam localizadas pelos sistemas:</w:t>
       </w:r>
+    </w:p>
+    <w:p>
+      <w:pPr>
+        <w:jc w:val="both"/>
+        <w:rPr>
+          <w:sz w:val="24"/>
+        </w:rPr>
+      </w:pPr>
+      <w:r>
+        <w:rPr>
+          <w:sz w:val="24"/>
+        </w:rPr>
+        <w:t xml:space="preserve">Sempre que for migrar o projeto para outro formato ou pasta, apague o atalho </w:t>
+      </w:r>
+      <w:proofErr w:type="spellStart"/>
+      <w:r>
+        <w:rPr>
+          <w:sz w:val="24"/>
+        </w:rPr>
+        <w:t>storage</w:t>
+      </w:r>
+      <w:proofErr w:type="spellEnd"/>
+      <w:r>
+        <w:rPr>
+          <w:sz w:val="24"/>
+        </w:rPr>
+        <w:t xml:space="preserve"> da pasta </w:t>
+      </w:r>
+      <w:r>
+        <w:rPr>
+          <w:sz w:val="24"/>
+        </w:rPr>
+        <w:t>\</w:t>
+      </w:r>
+      <w:proofErr w:type="spellStart"/>
+      <w:r>
+        <w:rPr>
+          <w:sz w:val="24"/>
+        </w:rPr>
+        <w:t>fullstacktest</w:t>
+      </w:r>
+      <w:proofErr w:type="spellEnd"/>
+      <w:r>
+        <w:rPr>
+          <w:sz w:val="24"/>
+        </w:rPr>
+        <w:t>\API RESTFUL\1.0.004\</w:t>
+      </w:r>
+      <w:proofErr w:type="spellStart"/>
+      <w:r>
+        <w:rPr>
+          <w:sz w:val="24"/>
+        </w:rPr>
+        <w:t>fullstack-test</w:t>
+      </w:r>
+      <w:proofErr w:type="spellEnd"/>
+      <w:r>
+        <w:rPr>
+          <w:sz w:val="24"/>
+        </w:rPr>
+        <w:t>\</w:t>
+      </w:r>
+      <w:proofErr w:type="spellStart"/>
+      <w:r>
+        <w:rPr>
+          <w:sz w:val="24"/>
+        </w:rPr>
+        <w:t>public</w:t>
+      </w:r>
+      <w:proofErr w:type="spellEnd"/>
+      <w:r>
+        <w:rPr>
+          <w:sz w:val="24"/>
+        </w:rPr>
+        <w:t xml:space="preserve"> e rode o comando </w:t>
+      </w:r>
+      <w:proofErr w:type="spellStart"/>
+      <w:r>
+        <w:rPr>
+          <w:sz w:val="24"/>
+        </w:rPr>
+        <w:t>php</w:t>
+      </w:r>
+      <w:proofErr w:type="spellEnd"/>
+      <w:r>
+        <w:rPr>
+          <w:sz w:val="24"/>
+        </w:rPr>
+        <w:t xml:space="preserve"> </w:t>
+      </w:r>
+      <w:proofErr w:type="spellStart"/>
+      <w:r>
+        <w:rPr>
+          <w:sz w:val="24"/>
+        </w:rPr>
+        <w:t>artisan</w:t>
+      </w:r>
+      <w:proofErr w:type="spellEnd"/>
+      <w:r>
+        <w:rPr>
+          <w:sz w:val="24"/>
+        </w:rPr>
+        <w:t xml:space="preserve"> </w:t>
+      </w:r>
+      <w:proofErr w:type="spellStart"/>
+      <w:proofErr w:type="gramStart"/>
+      <w:r>
+        <w:rPr>
+          <w:sz w:val="24"/>
+        </w:rPr>
+        <w:t>storage:link</w:t>
+      </w:r>
+      <w:proofErr w:type="spellEnd"/>
+      <w:proofErr w:type="gramEnd"/>
+      <w:r>
+        <w:rPr>
+          <w:sz w:val="24"/>
+        </w:rPr>
+        <w:t xml:space="preserve"> no caminho </w:t>
+      </w:r>
+      <w:r>
+        <w:rPr>
+          <w:sz w:val="24"/>
+        </w:rPr>
+        <w:t>\</w:t>
+      </w:r>
+      <w:proofErr w:type="spellStart"/>
+      <w:r>
+        <w:rPr>
+          <w:sz w:val="24"/>
+        </w:rPr>
+        <w:t>fullstacktest</w:t>
+      </w:r>
+      <w:proofErr w:type="spellEnd"/>
+      <w:r>
+        <w:rPr>
+          <w:sz w:val="24"/>
+        </w:rPr>
+        <w:t>\API RESTFUL\1.0.004\</w:t>
+      </w:r>
+      <w:proofErr w:type="spellStart"/>
+      <w:r>
+        <w:rPr>
+          <w:sz w:val="24"/>
+        </w:rPr>
+        <w:t>fullstack</w:t>
+      </w:r>
+      <w:proofErr w:type="spellEnd"/>
+      <w:r>
+        <w:rPr>
+          <w:sz w:val="24"/>
+        </w:rPr>
+        <w:t>-test</w:t>
+      </w:r>
+      <w:r>
+        <w:rPr>
+          <w:sz w:val="24"/>
+        </w:rPr>
+        <w:t>.</w:t>
+      </w:r>
+    </w:p>
+    <w:p>
+      <w:pPr>
+        <w:jc w:val="both"/>
+        <w:rPr>
+          <w:sz w:val="24"/>
+        </w:rPr>
+      </w:pPr>
+    </w:p>
+    <w:p>
+      <w:pPr>
+        <w:jc w:val="both"/>
+        <w:rPr>
+          <w:sz w:val="24"/>
+        </w:rPr>
+      </w:pPr>
       <w:bookmarkStart w:id="0" w:name="_GoBack"/>
       <w:bookmarkEnd w:id="0"/>
     </w:p>
     <w:p>
       <w:pPr>
-        <w:rPr>
-          <w:sz w:val="24"/>
-        </w:rPr>
-      </w:pPr>
-      <w:r>
-        <w:rPr>
-          <w:sz w:val="24"/>
-        </w:rPr>
-        <w:t xml:space="preserve">Sempre que for migrar o projeto para outro formato ou pasta, apague o atalho </w:t>
-      </w:r>
-      <w:proofErr w:type="spellStart"/>
-      <w:r>
-        <w:rPr>
-          <w:sz w:val="24"/>
-        </w:rPr>
-        <w:t>storage</w:t>
-      </w:r>
-      <w:proofErr w:type="spellEnd"/>
-      <w:r>
-        <w:rPr>
-          <w:sz w:val="24"/>
-        </w:rPr>
-        <w:t xml:space="preserve"> da pasta </w:t>
-      </w:r>
-      <w:r>
-        <w:rPr>
-          <w:sz w:val="24"/>
-        </w:rPr>
-        <w:t>\</w:t>
-      </w:r>
-      <w:proofErr w:type="spellStart"/>
-      <w:r>
-        <w:rPr>
-          <w:sz w:val="24"/>
-        </w:rPr>
-        <w:t>fullstacktest</w:t>
-      </w:r>
-      <w:proofErr w:type="spellEnd"/>
-      <w:r>
-        <w:rPr>
-          <w:sz w:val="24"/>
-        </w:rPr>
-        <w:t>\API RESTFUL\1.0.004\</w:t>
-      </w:r>
-      <w:proofErr w:type="spellStart"/>
-      <w:r>
-        <w:rPr>
-          <w:sz w:val="24"/>
-        </w:rPr>
-        <w:t>fullstack-test</w:t>
-      </w:r>
-      <w:proofErr w:type="spellEnd"/>
-      <w:r>
-        <w:rPr>
-          <w:sz w:val="24"/>
-        </w:rPr>
-        <w:t>\</w:t>
-      </w:r>
-      <w:proofErr w:type="spellStart"/>
-      <w:r>
-        <w:rPr>
-          <w:sz w:val="24"/>
-        </w:rPr>
-        <w:t>public</w:t>
-      </w:r>
-      <w:proofErr w:type="spellEnd"/>
-      <w:r>
-        <w:rPr>
-          <w:sz w:val="24"/>
-        </w:rPr>
-        <w:t xml:space="preserve"> e rode o comando </w:t>
-      </w:r>
-      <w:proofErr w:type="spellStart"/>
-      <w:r>
-        <w:rPr>
-          <w:sz w:val="24"/>
-        </w:rPr>
-        <w:t>php</w:t>
-      </w:r>
-      <w:proofErr w:type="spellEnd"/>
-      <w:r>
-        <w:rPr>
-          <w:sz w:val="24"/>
-        </w:rPr>
-        <w:t xml:space="preserve"> </w:t>
-      </w:r>
-      <w:proofErr w:type="spellStart"/>
-      <w:r>
-        <w:rPr>
-          <w:sz w:val="24"/>
-        </w:rPr>
-        <w:t>artisan</w:t>
-      </w:r>
-      <w:proofErr w:type="spellEnd"/>
-      <w:r>
-        <w:rPr>
-          <w:sz w:val="24"/>
-        </w:rPr>
-        <w:t xml:space="preserve"> </w:t>
-      </w:r>
-      <w:proofErr w:type="spellStart"/>
-      <w:proofErr w:type="gramStart"/>
-      <w:r>
-        <w:rPr>
-          <w:sz w:val="24"/>
-        </w:rPr>
-        <w:t>storage:link</w:t>
-      </w:r>
-      <w:proofErr w:type="spellEnd"/>
-      <w:proofErr w:type="gramEnd"/>
-      <w:r>
-        <w:rPr>
-          <w:sz w:val="24"/>
-        </w:rPr>
-        <w:t xml:space="preserve"> no caminho </w:t>
-      </w:r>
-      <w:r>
-        <w:rPr>
-          <w:sz w:val="24"/>
-        </w:rPr>
-        <w:t>\</w:t>
-      </w:r>
-      <w:proofErr w:type="spellStart"/>
-      <w:r>
-        <w:rPr>
-          <w:sz w:val="24"/>
-        </w:rPr>
-        <w:t>fullstacktest</w:t>
-      </w:r>
-      <w:proofErr w:type="spellEnd"/>
-      <w:r>
-        <w:rPr>
-          <w:sz w:val="24"/>
-        </w:rPr>
-        <w:t>\API RESTFUL\1.0.004\</w:t>
-      </w:r>
-      <w:proofErr w:type="spellStart"/>
-      <w:r>
-        <w:rPr>
-          <w:sz w:val="24"/>
-        </w:rPr>
-        <w:t>fullstack</w:t>
-      </w:r>
-      <w:proofErr w:type="spellEnd"/>
-      <w:r>
-        <w:rPr>
-          <w:sz w:val="24"/>
-        </w:rPr>
-        <w:t>-test</w:t>
-      </w:r>
-      <w:r>
-        <w:rPr>
-          <w:sz w:val="24"/>
-        </w:rPr>
-        <w:t>.</w:t>
-      </w:r>
+        <w:jc w:val="both"/>
+        <w:rPr>
+          <w:sz w:val="24"/>
+        </w:rPr>
+      </w:pPr>
     </w:p>
     <w:p>
       <w:pPr>
@@ -999,6 +1031,103 @@
     </w:sectPr>
   </w:body>
 </w:document>
+</file>
+
+<file path=word/numbering.xml><?xml version="1.0" encoding="utf-8"?>
+<w:numbering xmlns:wpc="http://schemas.microsoft.com/office/word/2010/wordprocessingCanvas" xmlns:mc="http://schemas.openxmlformats.org/markup-compatibility/2006" xmlns:o="urn:schemas-microsoft-com:office:office" xmlns:r="http://schemas.openxmlformats.org/officeDocument/2006/relationships" xmlns:m="http://schemas.openxmlformats.org/officeDocument/2006/math" xmlns:v="urn:schemas-microsoft-com:vml" xmlns:wp14="http://schemas.microsoft.com/office/word/2010/wordprocessingDrawing" xmlns:wp="http://schemas.openxmlformats.org/drawingml/2006/wordprocessingDrawing" xmlns:w10="urn:schemas-microsoft-com:office:word" xmlns:w="http://schemas.openxmlformats.org/wordprocessingml/2006/main" xmlns:w14="http://schemas.microsoft.com/office/word/2010/wordml" xmlns:w15="http://schemas.microsoft.com/office/word/2012/wordml" xmlns:wpg="http://schemas.microsoft.com/office/word/2010/wordprocessingGroup" xmlns:wpi="http://schemas.microsoft.com/office/word/2010/wordprocessingInk" xmlns:wne="http://schemas.microsoft.com/office/word/2006/wordml" xmlns:wps="http://schemas.microsoft.com/office/word/2010/wordprocessingShape" mc:Ignorable="w14 w15 wp14">
+  <w:abstractNum w:abstractNumId="0" w15:restartNumberingAfterBreak="0">
+    <w:nsid w:val="0ABB49E1"/>
+    <w:multiLevelType w:val="hybridMultilevel"/>
+    <w:tmpl w:val="DD92AC38"/>
+    <w:lvl w:ilvl="0" w:tplc="04160011">
+      <w:start w:val="1"/>
+      <w:numFmt w:val="decimal"/>
+      <w:lvlText w:val="%1)"/>
+      <w:lvlJc w:val="left"/>
+      <w:pPr>
+        <w:ind w:left="720" w:hanging="360"/>
+      </w:pPr>
+      <w:rPr>
+        <w:rFonts w:hint="default"/>
+      </w:rPr>
+    </w:lvl>
+    <w:lvl w:ilvl="1" w:tplc="04160019" w:tentative="1">
+      <w:start w:val="1"/>
+      <w:numFmt w:val="lowerLetter"/>
+      <w:lvlText w:val="%2."/>
+      <w:lvlJc w:val="left"/>
+      <w:pPr>
+        <w:ind w:left="1440" w:hanging="360"/>
+      </w:pPr>
+    </w:lvl>
+    <w:lvl w:ilvl="2" w:tplc="0416001B" w:tentative="1">
+      <w:start w:val="1"/>
+      <w:numFmt w:val="lowerRoman"/>
+      <w:lvlText w:val="%3."/>
+      <w:lvlJc w:val="right"/>
+      <w:pPr>
+        <w:ind w:left="2160" w:hanging="180"/>
+      </w:pPr>
+    </w:lvl>
+    <w:lvl w:ilvl="3" w:tplc="0416000F" w:tentative="1">
+      <w:start w:val="1"/>
+      <w:numFmt w:val="decimal"/>
+      <w:lvlText w:val="%4."/>
+      <w:lvlJc w:val="left"/>
+      <w:pPr>
+        <w:ind w:left="2880" w:hanging="360"/>
+      </w:pPr>
+    </w:lvl>
+    <w:lvl w:ilvl="4" w:tplc="04160019" w:tentative="1">
+      <w:start w:val="1"/>
+      <w:numFmt w:val="lowerLetter"/>
+      <w:lvlText w:val="%5."/>
+      <w:lvlJc w:val="left"/>
+      <w:pPr>
+        <w:ind w:left="3600" w:hanging="360"/>
+      </w:pPr>
+    </w:lvl>
+    <w:lvl w:ilvl="5" w:tplc="0416001B" w:tentative="1">
+      <w:start w:val="1"/>
+      <w:numFmt w:val="lowerRoman"/>
+      <w:lvlText w:val="%6."/>
+      <w:lvlJc w:val="right"/>
+      <w:pPr>
+        <w:ind w:left="4320" w:hanging="180"/>
+      </w:pPr>
+    </w:lvl>
+    <w:lvl w:ilvl="6" w:tplc="0416000F" w:tentative="1">
+      <w:start w:val="1"/>
+      <w:numFmt w:val="decimal"/>
+      <w:lvlText w:val="%7."/>
+      <w:lvlJc w:val="left"/>
+      <w:pPr>
+        <w:ind w:left="5040" w:hanging="360"/>
+      </w:pPr>
+    </w:lvl>
+    <w:lvl w:ilvl="7" w:tplc="04160019" w:tentative="1">
+      <w:start w:val="1"/>
+      <w:numFmt w:val="lowerLetter"/>
+      <w:lvlText w:val="%8."/>
+      <w:lvlJc w:val="left"/>
+      <w:pPr>
+        <w:ind w:left="5760" w:hanging="360"/>
+      </w:pPr>
+    </w:lvl>
+    <w:lvl w:ilvl="8" w:tplc="0416001B" w:tentative="1">
+      <w:start w:val="1"/>
+      <w:numFmt w:val="lowerRoman"/>
+      <w:lvlText w:val="%9."/>
+      <w:lvlJc w:val="right"/>
+      <w:pPr>
+        <w:ind w:left="6480" w:hanging="180"/>
+      </w:pPr>
+    </w:lvl>
+  </w:abstractNum>
+  <w:num w:numId="1">
+    <w:abstractNumId w:val="0"/>
+  </w:num>
+</w:numbering>
 </file>
 
 <file path=word/styles.xml><?xml version="1.0" encoding="utf-8"?>
@@ -1433,6 +1562,17 @@
       <w:u w:val="single"/>
     </w:rPr>
   </w:style>
+  <w:style w:type="paragraph" w:styleId="PargrafodaLista">
+    <w:name w:val="List Paragraph"/>
+    <w:basedOn w:val="Normal"/>
+    <w:uiPriority w:val="34"/>
+    <w:qFormat/>
+    <w:rsid w:val="008D6B5E"/>
+    <w:pPr>
+      <w:ind w:left="720"/>
+      <w:contextualSpacing/>
+    </w:pPr>
+  </w:style>
 </w:styles>
 </file>
 

</xml_diff>